<commit_message>
Se ha actualizado el documento de Alimentacion.docxç con los reguladores concretos y la configuración a emplear
</commit_message>
<xml_diff>
--- a/Alimentacion/Alimentacion.docx
+++ b/Alimentacion/Alimentacion.docx
@@ -41,6 +41,30 @@
       <w:r>
         <w:t>PIR -&gt; 5V</w:t>
       </w:r>
+      <w:r>
+        <w:t>-20V Consumo medio : 65 mA(</w:t>
+      </w:r>
+      <w:hyperlink r:id="rId5" w:history="1">
+        <w:r>
+          <w:rPr>
+            <w:rStyle w:val="Hipervnculo"/>
+            <w:rFonts w:ascii="Segoe UI" w:hAnsi="Segoe UI" w:cs="Segoe UI"/>
+            <w:shd w:val="clear" w:color="auto" w:fill="FFFFFF"/>
+          </w:rPr>
+          <w:t>https://pdf1.alldatasheet.com/datasheet-pdf/view/1131987/ETC2/HC-SR501.html</w:t>
+        </w:r>
+      </w:hyperlink>
+      <w:r>
+        <w:rPr>
+          <w:rFonts w:ascii="Segoe UI" w:hAnsi="Segoe UI" w:cs="Segoe UI"/>
+          <w:color w:val="212529"/>
+          <w:shd w:val="clear" w:color="auto" w:fill="FFFFFF"/>
+        </w:rPr>
+        <w:t xml:space="preserve"> </w:t>
+      </w:r>
+      <w:r>
+        <w:t>)</w:t>
+      </w:r>
     </w:p>
     <w:p>
       <w:pPr>
@@ -65,6 +89,9 @@
       <w:r>
         <w:t>STM32F429 -&gt; 3V3</w:t>
       </w:r>
+      <w:r>
+        <w:t>, consumo medio 170 mA</w:t>
+      </w:r>
     </w:p>
     <w:p>
       <w:pPr>
@@ -75,7 +102,46 @@
         </w:numPr>
       </w:pPr>
       <w:r>
-        <w:t>Mando (queremos usar batería aparte) -&gt; 5-15V</w:t>
+        <w:t xml:space="preserve">Mando </w:t>
+      </w:r>
+    </w:p>
+    <w:p>
+      <w:pPr>
+        <w:pStyle w:val="Prrafodelista"/>
+        <w:numPr>
+          <w:ilvl w:val="1"/>
+          <w:numId w:val="1"/>
+        </w:numPr>
+      </w:pPr>
+      <w:r>
+        <w:t>Emisor : 6 V(No precisa regulador</w:t>
+      </w:r>
+      <w:r>
+        <w:sym w:font="Wingdings" w:char="F0E0"/>
+      </w:r>
+      <w:r>
+        <w:t xml:space="preserve"> Dos pilas de botón de 3V</w:t>
+      </w:r>
+      <w:r>
+        <w:t xml:space="preserve"> en serie montadas sobre portapilas en la PCB</w:t>
+      </w:r>
+      <w:r>
+        <w:t>)</w:t>
+      </w:r>
+    </w:p>
+    <w:p>
+      <w:pPr>
+        <w:pStyle w:val="Prrafodelista"/>
+        <w:numPr>
+          <w:ilvl w:val="1"/>
+          <w:numId w:val="1"/>
+        </w:numPr>
+      </w:pPr>
+      <w:r>
+        <w:t>Receptor:</w:t>
+      </w:r>
+      <w:r>
+        <w:t xml:space="preserve"> 3V3 obtenidos del mismo regulador de la tarjeta núcleo.</w:t>
       </w:r>
     </w:p>
     <w:p>
@@ -87,7 +153,25 @@
         </w:numPr>
       </w:pPr>
       <w:r>
-        <w:t>Sensor T/H -&gt; 5V</w:t>
+        <w:t xml:space="preserve">Sensor T/H -&gt; </w:t>
+      </w:r>
+      <w:r>
+        <w:t>3</w:t>
+      </w:r>
+      <w:r>
+        <w:t>V</w:t>
+      </w:r>
+      <w:r>
+        <w:t>3, 1 mA(</w:t>
+      </w:r>
+      <w:r>
+        <w:rPr>
+          <w:color w:val="FF0000"/>
+        </w:rPr>
+        <w:t>????</w:t>
+      </w:r>
+      <w:r>
+        <w:t>)</w:t>
       </w:r>
     </w:p>
     <w:p>
@@ -101,6 +185,18 @@
       <w:r>
         <w:t>Piezoeléctrico (actuador) -&gt; 5V</w:t>
       </w:r>
+      <w:r>
+        <w:t>/7.4V</w:t>
+      </w:r>
+      <w:r>
+        <w:t xml:space="preserve">, </w:t>
+      </w:r>
+      <w:r>
+        <w:rPr>
+          <w:color w:val="FF0000"/>
+        </w:rPr>
+        <w:t>NADA CLARO</w:t>
+      </w:r>
     </w:p>
     <w:p>
       <w:pPr>
@@ -112,6 +208,9 @@
       </w:pPr>
       <w:r>
         <w:t>Ventilador ( deberíamos usar BJT para activarlo) -&gt; 5V</w:t>
+      </w:r>
+      <w:r>
+        <w:t>,  150 mA</w:t>
       </w:r>
     </w:p>
     <w:p>
@@ -263,9 +362,9 @@
   </w:abstractNum>
   <w:abstractNum w:abstractNumId="1" w15:restartNumberingAfterBreak="0">
     <w:nsid w:val="54080352"/>
-    <w:multiLevelType w:val="hybridMultilevel"/>
-    <w:tmpl w:val="27B0048E"/>
-    <w:lvl w:ilvl="0" w:tplc="0C0A000F">
+    <w:multiLevelType w:val="multilevel"/>
+    <w:tmpl w:val="8988BB3C"/>
+    <w:lvl w:ilvl="0">
       <w:start w:val="1"/>
       <w:numFmt w:val="decimal"/>
       <w:lvlText w:val="%1."/>
@@ -274,77 +373,109 @@
         <w:ind w:left="720" w:hanging="360"/>
       </w:pPr>
     </w:lvl>
-    <w:lvl w:ilvl="1" w:tplc="0C0A0019" w:tentative="1">
-      <w:start w:val="1"/>
-      <w:numFmt w:val="lowerLetter"/>
-      <w:lvlText w:val="%2."/>
-      <w:lvlJc w:val="left"/>
-      <w:pPr>
-        <w:ind w:left="1440" w:hanging="360"/>
-      </w:pPr>
-    </w:lvl>
-    <w:lvl w:ilvl="2" w:tplc="0C0A001B" w:tentative="1">
-      <w:start w:val="1"/>
-      <w:numFmt w:val="lowerRoman"/>
-      <w:lvlText w:val="%3."/>
-      <w:lvlJc w:val="right"/>
-      <w:pPr>
-        <w:ind w:left="2160" w:hanging="180"/>
-      </w:pPr>
-    </w:lvl>
-    <w:lvl w:ilvl="3" w:tplc="0C0A000F" w:tentative="1">
+    <w:lvl w:ilvl="1">
       <w:start w:val="1"/>
       <w:numFmt w:val="decimal"/>
-      <w:lvlText w:val="%4."/>
-      <w:lvlJc w:val="left"/>
-      <w:pPr>
-        <w:ind w:left="2880" w:hanging="360"/>
-      </w:pPr>
-    </w:lvl>
-    <w:lvl w:ilvl="4" w:tplc="0C0A0019" w:tentative="1">
-      <w:start w:val="1"/>
-      <w:numFmt w:val="lowerLetter"/>
-      <w:lvlText w:val="%5."/>
-      <w:lvlJc w:val="left"/>
-      <w:pPr>
-        <w:ind w:left="3600" w:hanging="360"/>
-      </w:pPr>
-    </w:lvl>
-    <w:lvl w:ilvl="5" w:tplc="0C0A001B" w:tentative="1">
-      <w:start w:val="1"/>
-      <w:numFmt w:val="lowerRoman"/>
-      <w:lvlText w:val="%6."/>
-      <w:lvlJc w:val="right"/>
-      <w:pPr>
-        <w:ind w:left="4320" w:hanging="180"/>
-      </w:pPr>
-    </w:lvl>
-    <w:lvl w:ilvl="6" w:tplc="0C0A000F" w:tentative="1">
+      <w:isLgl/>
+      <w:lvlText w:val="%1.%2"/>
+      <w:lvlJc w:val="left"/>
+      <w:pPr>
+        <w:ind w:left="1080" w:hanging="360"/>
+      </w:pPr>
+      <w:rPr>
+        <w:rFonts w:hint="default"/>
+      </w:rPr>
+    </w:lvl>
+    <w:lvl w:ilvl="2">
       <w:start w:val="1"/>
       <w:numFmt w:val="decimal"/>
-      <w:lvlText w:val="%7."/>
-      <w:lvlJc w:val="left"/>
-      <w:pPr>
-        <w:ind w:left="5040" w:hanging="360"/>
-      </w:pPr>
-    </w:lvl>
-    <w:lvl w:ilvl="7" w:tplc="0C0A0019" w:tentative="1">
-      <w:start w:val="1"/>
-      <w:numFmt w:val="lowerLetter"/>
-      <w:lvlText w:val="%8."/>
-      <w:lvlJc w:val="left"/>
-      <w:pPr>
-        <w:ind w:left="5760" w:hanging="360"/>
-      </w:pPr>
-    </w:lvl>
-    <w:lvl w:ilvl="8" w:tplc="0C0A001B" w:tentative="1">
-      <w:start w:val="1"/>
-      <w:numFmt w:val="lowerRoman"/>
-      <w:lvlText w:val="%9."/>
-      <w:lvlJc w:val="right"/>
-      <w:pPr>
-        <w:ind w:left="6480" w:hanging="180"/>
-      </w:pPr>
+      <w:isLgl/>
+      <w:lvlText w:val="%1.%2.%3"/>
+      <w:lvlJc w:val="left"/>
+      <w:pPr>
+        <w:ind w:left="1800" w:hanging="720"/>
+      </w:pPr>
+      <w:rPr>
+        <w:rFonts w:hint="default"/>
+      </w:rPr>
+    </w:lvl>
+    <w:lvl w:ilvl="3">
+      <w:start w:val="1"/>
+      <w:numFmt w:val="decimal"/>
+      <w:isLgl/>
+      <w:lvlText w:val="%1.%2.%3.%4"/>
+      <w:lvlJc w:val="left"/>
+      <w:pPr>
+        <w:ind w:left="2160" w:hanging="720"/>
+      </w:pPr>
+      <w:rPr>
+        <w:rFonts w:hint="default"/>
+      </w:rPr>
+    </w:lvl>
+    <w:lvl w:ilvl="4">
+      <w:start w:val="1"/>
+      <w:numFmt w:val="decimal"/>
+      <w:isLgl/>
+      <w:lvlText w:val="%1.%2.%3.%4.%5"/>
+      <w:lvlJc w:val="left"/>
+      <w:pPr>
+        <w:ind w:left="2880" w:hanging="1080"/>
+      </w:pPr>
+      <w:rPr>
+        <w:rFonts w:hint="default"/>
+      </w:rPr>
+    </w:lvl>
+    <w:lvl w:ilvl="5">
+      <w:start w:val="1"/>
+      <w:numFmt w:val="decimal"/>
+      <w:isLgl/>
+      <w:lvlText w:val="%1.%2.%3.%4.%5.%6"/>
+      <w:lvlJc w:val="left"/>
+      <w:pPr>
+        <w:ind w:left="3240" w:hanging="1080"/>
+      </w:pPr>
+      <w:rPr>
+        <w:rFonts w:hint="default"/>
+      </w:rPr>
+    </w:lvl>
+    <w:lvl w:ilvl="6">
+      <w:start w:val="1"/>
+      <w:numFmt w:val="decimal"/>
+      <w:isLgl/>
+      <w:lvlText w:val="%1.%2.%3.%4.%5.%6.%7"/>
+      <w:lvlJc w:val="left"/>
+      <w:pPr>
+        <w:ind w:left="3960" w:hanging="1440"/>
+      </w:pPr>
+      <w:rPr>
+        <w:rFonts w:hint="default"/>
+      </w:rPr>
+    </w:lvl>
+    <w:lvl w:ilvl="7">
+      <w:start w:val="1"/>
+      <w:numFmt w:val="decimal"/>
+      <w:isLgl/>
+      <w:lvlText w:val="%1.%2.%3.%4.%5.%6.%7.%8"/>
+      <w:lvlJc w:val="left"/>
+      <w:pPr>
+        <w:ind w:left="4320" w:hanging="1440"/>
+      </w:pPr>
+      <w:rPr>
+        <w:rFonts w:hint="default"/>
+      </w:rPr>
+    </w:lvl>
+    <w:lvl w:ilvl="8">
+      <w:start w:val="1"/>
+      <w:numFmt w:val="decimal"/>
+      <w:isLgl/>
+      <w:lvlText w:val="%1.%2.%3.%4.%5.%6.%7.%8.%9"/>
+      <w:lvlJc w:val="left"/>
+      <w:pPr>
+        <w:ind w:left="4680" w:hanging="1440"/>
+      </w:pPr>
+      <w:rPr>
+        <w:rFonts w:hint="default"/>
+      </w:rPr>
     </w:lvl>
   </w:abstractNum>
   <w:num w:numId="1" w16cid:durableId="290983264">
@@ -793,6 +924,29 @@
       <w:contextualSpacing/>
     </w:pPr>
   </w:style>
+  <w:style w:type="character" w:styleId="Hipervnculo">
+    <w:name w:val="Hyperlink"/>
+    <w:basedOn w:val="Fuentedeprrafopredeter"/>
+    <w:uiPriority w:val="99"/>
+    <w:unhideWhenUsed/>
+    <w:rsid w:val="00181AA6"/>
+    <w:rPr>
+      <w:color w:val="0563C1" w:themeColor="hyperlink"/>
+      <w:u w:val="single"/>
+    </w:rPr>
+  </w:style>
+  <w:style w:type="character" w:styleId="Mencinsinresolver">
+    <w:name w:val="Unresolved Mention"/>
+    <w:basedOn w:val="Fuentedeprrafopredeter"/>
+    <w:uiPriority w:val="99"/>
+    <w:semiHidden/>
+    <w:unhideWhenUsed/>
+    <w:rsid w:val="00181AA6"/>
+    <w:rPr>
+      <w:color w:val="605E5C"/>
+      <w:shd w:val="clear" w:color="auto" w:fill="E1DFDD"/>
+    </w:rPr>
+  </w:style>
 </w:styles>
 </file>
 

</xml_diff>